<commit_message>
Ver. 11 - site + report fixes
</commit_message>
<xml_diff>
--- a/reports/Report.docx
+++ b/reports/Report.docx
@@ -4,19 +4,6 @@
   <w:body>
     <w:p>
       <w:pPr>
-        <w:widowControl w:val="0"/>
-        <w:pBdr>
-          <w:top w:val="nil"/>
-          <w:left w:val="nil"/>
-          <w:bottom w:val="nil"/>
-          <w:right w:val="nil"/>
-          <w:between w:val="nil"/>
-        </w:pBdr>
-        <w:spacing w:after="0" w:line="276" w:lineRule="auto"/>
-      </w:pPr>
-    </w:p>
-    <w:p>
-      <w:pPr>
         <w:spacing w:line="360" w:lineRule="auto"/>
         <w:jc w:val="center"/>
         <w:rPr>
@@ -245,25 +232,7 @@
           <w:sz w:val="28"/>
           <w:szCs w:val="28"/>
         </w:rPr>
-        <w:t xml:space="preserve">Команда: </w:t>
-      </w:r>
-      <w:proofErr w:type="spellStart"/>
-      <w:r>
-        <w:rPr>
-          <w:rFonts w:ascii="Times New Roman" w:eastAsia="Times New Roman" w:hAnsi="Times New Roman" w:cs="Times New Roman"/>
-          <w:sz w:val="28"/>
-          <w:szCs w:val="28"/>
-        </w:rPr>
-        <w:t>Хамидех</w:t>
-      </w:r>
-      <w:proofErr w:type="spellEnd"/>
-      <w:r>
-        <w:rPr>
-          <w:rFonts w:ascii="Times New Roman" w:eastAsia="Times New Roman" w:hAnsi="Times New Roman" w:cs="Times New Roman"/>
-          <w:sz w:val="28"/>
-          <w:szCs w:val="28"/>
-        </w:rPr>
-        <w:t xml:space="preserve"> Н.Х., Хрусталев Г.Н., Журавлев М.С., Шик И.А. </w:t>
+        <w:t xml:space="preserve">Команда: Хамидех Н.Х., Хрусталев Г.Н., Журавлев М.С., Шик И.А. </w:t>
       </w:r>
     </w:p>
     <w:p>
@@ -1526,19 +1495,17 @@
         </w:rPr>
         <w:br w:type="page"/>
       </w:r>
-      <w:bookmarkStart w:id="0" w:name="_GoBack"/>
-      <w:bookmarkEnd w:id="0"/>
     </w:p>
     <w:p>
       <w:pPr>
         <w:pStyle w:val="1"/>
       </w:pPr>
-      <w:bookmarkStart w:id="1" w:name="_Toc43306584"/>
+      <w:bookmarkStart w:id="0" w:name="_Toc43306584"/>
       <w:r>
         <w:lastRenderedPageBreak/>
         <w:t>Введение</w:t>
       </w:r>
-      <w:bookmarkEnd w:id="1"/>
+      <w:bookmarkEnd w:id="0"/>
     </w:p>
     <w:p>
       <w:pPr>
@@ -1551,8 +1518,8 @@
           <w:szCs w:val="32"/>
         </w:rPr>
       </w:pPr>
-      <w:bookmarkStart w:id="2" w:name="_heading=h.z3hovywdnnl2" w:colFirst="0" w:colLast="0"/>
-      <w:bookmarkEnd w:id="2"/>
+      <w:bookmarkStart w:id="1" w:name="_heading=h.z3hovywdnnl2" w:colFirst="0" w:colLast="0"/>
+      <w:bookmarkEnd w:id="1"/>
       <w:r>
         <w:rPr>
           <w:rFonts w:ascii="Times New Roman" w:eastAsia="Times New Roman" w:hAnsi="Times New Roman" w:cs="Times New Roman"/>
@@ -1789,43 +1756,7 @@
           <w:sz w:val="28"/>
           <w:szCs w:val="28"/>
         </w:rPr>
-        <w:t xml:space="preserve">создание и подключение </w:t>
-      </w:r>
-      <w:proofErr w:type="spellStart"/>
-      <w:r>
-        <w:rPr>
-          <w:rFonts w:ascii="Times New Roman" w:eastAsia="Times New Roman" w:hAnsi="Times New Roman" w:cs="Times New Roman"/>
-          <w:sz w:val="28"/>
-          <w:szCs w:val="28"/>
-        </w:rPr>
-        <w:t>анимаций</w:t>
-      </w:r>
-      <w:proofErr w:type="spellEnd"/>
-      <w:r>
-        <w:rPr>
-          <w:rFonts w:ascii="Times New Roman" w:eastAsia="Times New Roman" w:hAnsi="Times New Roman" w:cs="Times New Roman"/>
-          <w:sz w:val="28"/>
-          <w:szCs w:val="28"/>
-        </w:rPr>
-        <w:t xml:space="preserve"> через API </w:t>
-      </w:r>
-      <w:proofErr w:type="spellStart"/>
-      <w:r>
-        <w:rPr>
-          <w:rFonts w:ascii="Times New Roman" w:eastAsia="Times New Roman" w:hAnsi="Times New Roman" w:cs="Times New Roman"/>
-          <w:sz w:val="28"/>
-          <w:szCs w:val="28"/>
-        </w:rPr>
-        <w:t>Fusion</w:t>
-      </w:r>
-      <w:proofErr w:type="spellEnd"/>
-      <w:r>
-        <w:rPr>
-          <w:rFonts w:ascii="Times New Roman" w:eastAsia="Times New Roman" w:hAnsi="Times New Roman" w:cs="Times New Roman"/>
-          <w:sz w:val="28"/>
-          <w:szCs w:val="28"/>
-        </w:rPr>
-        <w:t>.</w:t>
+        <w:t>создание и подключение анимаций через API Fusion.</w:t>
       </w:r>
     </w:p>
     <w:p>
@@ -2057,25 +1988,7 @@
           <w:sz w:val="28"/>
           <w:szCs w:val="28"/>
         </w:rPr>
-        <w:t xml:space="preserve">изменение набора расширений для </w:t>
-      </w:r>
-      <w:proofErr w:type="spellStart"/>
-      <w:r>
-        <w:rPr>
-          <w:rFonts w:ascii="Times New Roman" w:eastAsia="Times New Roman" w:hAnsi="Times New Roman" w:cs="Times New Roman"/>
-          <w:sz w:val="28"/>
-          <w:szCs w:val="28"/>
-        </w:rPr>
-        <w:t>Viewer</w:t>
-      </w:r>
-      <w:proofErr w:type="spellEnd"/>
-      <w:r>
-        <w:rPr>
-          <w:rFonts w:ascii="Times New Roman" w:eastAsia="Times New Roman" w:hAnsi="Times New Roman" w:cs="Times New Roman"/>
-          <w:sz w:val="28"/>
-          <w:szCs w:val="28"/>
-        </w:rPr>
-        <w:t>;</w:t>
+        <w:t>изменение набора расширений для Viewer;</w:t>
       </w:r>
     </w:p>
     <w:p>
@@ -2568,43 +2481,7 @@
           <w:sz w:val="28"/>
           <w:szCs w:val="28"/>
         </w:rPr>
-        <w:t xml:space="preserve">подключение </w:t>
-      </w:r>
-      <w:proofErr w:type="spellStart"/>
-      <w:r>
-        <w:rPr>
-          <w:rFonts w:ascii="Times New Roman" w:eastAsia="Times New Roman" w:hAnsi="Times New Roman" w:cs="Times New Roman"/>
-          <w:sz w:val="28"/>
-          <w:szCs w:val="28"/>
-        </w:rPr>
-        <w:t>анимаций</w:t>
-      </w:r>
-      <w:proofErr w:type="spellEnd"/>
-      <w:r>
-        <w:rPr>
-          <w:rFonts w:ascii="Times New Roman" w:eastAsia="Times New Roman" w:hAnsi="Times New Roman" w:cs="Times New Roman"/>
-          <w:sz w:val="28"/>
-          <w:szCs w:val="28"/>
-        </w:rPr>
-        <w:t xml:space="preserve"> к </w:t>
-      </w:r>
-      <w:proofErr w:type="spellStart"/>
-      <w:r>
-        <w:rPr>
-          <w:rFonts w:ascii="Times New Roman" w:eastAsia="Times New Roman" w:hAnsi="Times New Roman" w:cs="Times New Roman"/>
-          <w:sz w:val="28"/>
-          <w:szCs w:val="28"/>
-        </w:rPr>
-        <w:t>Viewer</w:t>
-      </w:r>
-      <w:proofErr w:type="spellEnd"/>
-      <w:r>
-        <w:rPr>
-          <w:rFonts w:ascii="Times New Roman" w:eastAsia="Times New Roman" w:hAnsi="Times New Roman" w:cs="Times New Roman"/>
-          <w:sz w:val="28"/>
-          <w:szCs w:val="28"/>
-        </w:rPr>
-        <w:t>;</w:t>
+        <w:t>подключение анимаций к Viewer;</w:t>
       </w:r>
     </w:p>
     <w:p>
@@ -2634,25 +2511,7 @@
           <w:sz w:val="28"/>
           <w:szCs w:val="28"/>
         </w:rPr>
-        <w:t xml:space="preserve">переработка интерфейса для ввода </w:t>
-      </w:r>
-      <w:proofErr w:type="spellStart"/>
-      <w:r>
-        <w:rPr>
-          <w:rFonts w:ascii="Times New Roman" w:eastAsia="Times New Roman" w:hAnsi="Times New Roman" w:cs="Times New Roman"/>
-          <w:sz w:val="28"/>
-          <w:szCs w:val="28"/>
-        </w:rPr>
-        <w:t>анимаций</w:t>
-      </w:r>
-      <w:proofErr w:type="spellEnd"/>
-      <w:r>
-        <w:rPr>
-          <w:rFonts w:ascii="Times New Roman" w:eastAsia="Times New Roman" w:hAnsi="Times New Roman" w:cs="Times New Roman"/>
-          <w:sz w:val="28"/>
-          <w:szCs w:val="28"/>
-        </w:rPr>
-        <w:t>;</w:t>
+        <w:t>переработка интерфейса для ввода анимаций;</w:t>
       </w:r>
     </w:p>
     <w:p>
@@ -2682,25 +2541,7 @@
           <w:sz w:val="28"/>
           <w:szCs w:val="28"/>
         </w:rPr>
-        <w:t xml:space="preserve">создание и ввод </w:t>
-      </w:r>
-      <w:proofErr w:type="spellStart"/>
-      <w:r>
-        <w:rPr>
-          <w:rFonts w:ascii="Times New Roman" w:eastAsia="Times New Roman" w:hAnsi="Times New Roman" w:cs="Times New Roman"/>
-          <w:sz w:val="28"/>
-          <w:szCs w:val="28"/>
-        </w:rPr>
-        <w:t>анимаций</w:t>
-      </w:r>
-      <w:proofErr w:type="spellEnd"/>
-      <w:r>
-        <w:rPr>
-          <w:rFonts w:ascii="Times New Roman" w:eastAsia="Times New Roman" w:hAnsi="Times New Roman" w:cs="Times New Roman"/>
-          <w:sz w:val="28"/>
-          <w:szCs w:val="28"/>
-        </w:rPr>
-        <w:t>.</w:t>
+        <w:t>создание и ввод анимаций.</w:t>
       </w:r>
     </w:p>
     <w:p>
@@ -2790,25 +2631,7 @@
           <w:sz w:val="28"/>
           <w:szCs w:val="28"/>
         </w:rPr>
-        <w:t xml:space="preserve">был создан веб-сервис на основе </w:t>
-      </w:r>
-      <w:proofErr w:type="spellStart"/>
-      <w:r>
-        <w:rPr>
-          <w:rFonts w:ascii="Times New Roman" w:eastAsia="Times New Roman" w:hAnsi="Times New Roman" w:cs="Times New Roman"/>
-          <w:sz w:val="28"/>
-          <w:szCs w:val="28"/>
-        </w:rPr>
-        <w:t>Viewer</w:t>
-      </w:r>
-      <w:proofErr w:type="spellEnd"/>
-      <w:r>
-        <w:rPr>
-          <w:rFonts w:ascii="Times New Roman" w:eastAsia="Times New Roman" w:hAnsi="Times New Roman" w:cs="Times New Roman"/>
-          <w:sz w:val="28"/>
-          <w:szCs w:val="28"/>
-        </w:rPr>
-        <w:t xml:space="preserve"> на базе облачной платформы Autodesk Forge, а также расширен его функционал.</w:t>
+        <w:t>был создан веб-сервис на основе Viewer на базе облачной платформы Autodesk Forge, а также расширен его функционал.</w:t>
       </w:r>
     </w:p>
     <w:p>
@@ -2893,7 +2716,26 @@
           <w:szCs w:val="28"/>
         </w:rPr>
       </w:pPr>
-      <w:bookmarkStart w:id="3" w:name="_heading=h.9v2rqyhqbkqp" w:colFirst="0" w:colLast="0"/>
+      <w:bookmarkStart w:id="2" w:name="_heading=h.9v2rqyhqbkqp" w:colFirst="0" w:colLast="0"/>
+      <w:bookmarkEnd w:id="2"/>
+      <w:r>
+        <w:rPr>
+          <w:rFonts w:ascii="Times New Roman" w:eastAsia="Times New Roman" w:hAnsi="Times New Roman" w:cs="Times New Roman"/>
+          <w:sz w:val="28"/>
+          <w:szCs w:val="28"/>
+        </w:rPr>
+        <w:t>Рисунок 1 – Результат работы прошлого семестра.</w:t>
+      </w:r>
+    </w:p>
+    <w:p>
+      <w:pPr>
+        <w:rPr>
+          <w:rFonts w:ascii="Times New Roman" w:eastAsia="Times New Roman" w:hAnsi="Times New Roman" w:cs="Times New Roman"/>
+          <w:sz w:val="28"/>
+          <w:szCs w:val="28"/>
+        </w:rPr>
+      </w:pPr>
+      <w:bookmarkStart w:id="3" w:name="_heading=h.8ytt2fg190w" w:colFirst="0" w:colLast="0"/>
       <w:bookmarkEnd w:id="3"/>
       <w:r>
         <w:rPr>
@@ -2901,25 +2743,6 @@
           <w:sz w:val="28"/>
           <w:szCs w:val="28"/>
         </w:rPr>
-        <w:t>Рисунок 1 – Результат работы прошлого семестра.</w:t>
-      </w:r>
-    </w:p>
-    <w:p>
-      <w:pPr>
-        <w:rPr>
-          <w:rFonts w:ascii="Times New Roman" w:eastAsia="Times New Roman" w:hAnsi="Times New Roman" w:cs="Times New Roman"/>
-          <w:sz w:val="28"/>
-          <w:szCs w:val="28"/>
-        </w:rPr>
-      </w:pPr>
-      <w:bookmarkStart w:id="4" w:name="_heading=h.8ytt2fg190w" w:colFirst="0" w:colLast="0"/>
-      <w:bookmarkEnd w:id="4"/>
-      <w:r>
-        <w:rPr>
-          <w:rFonts w:ascii="Times New Roman" w:eastAsia="Times New Roman" w:hAnsi="Times New Roman" w:cs="Times New Roman"/>
-          <w:sz w:val="28"/>
-          <w:szCs w:val="28"/>
-        </w:rPr>
         <w:br w:type="page"/>
       </w:r>
     </w:p>
@@ -2927,12 +2750,12 @@
       <w:pPr>
         <w:pStyle w:val="1"/>
       </w:pPr>
-      <w:bookmarkStart w:id="5" w:name="_Toc43306585"/>
+      <w:bookmarkStart w:id="4" w:name="_Toc43306585"/>
       <w:r>
         <w:lastRenderedPageBreak/>
         <w:t>Индивидуальные планы участников</w:t>
       </w:r>
-      <w:bookmarkEnd w:id="5"/>
+      <w:bookmarkEnd w:id="4"/>
     </w:p>
     <w:p>
       <w:pPr>
@@ -2945,8 +2768,8 @@
           <w:szCs w:val="28"/>
         </w:rPr>
       </w:pPr>
-      <w:bookmarkStart w:id="6" w:name="_heading=h.q5q8wrpe07t" w:colFirst="0" w:colLast="0"/>
-      <w:bookmarkEnd w:id="6"/>
+      <w:bookmarkStart w:id="5" w:name="_heading=h.q5q8wrpe07t" w:colFirst="0" w:colLast="0"/>
+      <w:bookmarkEnd w:id="5"/>
       <w:r>
         <w:rPr>
           <w:rFonts w:ascii="Times New Roman" w:eastAsia="Times New Roman" w:hAnsi="Times New Roman" w:cs="Times New Roman"/>
@@ -2967,8 +2790,8 @@
           <w:szCs w:val="28"/>
         </w:rPr>
       </w:pPr>
-      <w:bookmarkStart w:id="7" w:name="_heading=h.kmgbhoyfewtx" w:colFirst="0" w:colLast="0"/>
-      <w:bookmarkEnd w:id="7"/>
+      <w:bookmarkStart w:id="6" w:name="_heading=h.kmgbhoyfewtx" w:colFirst="0" w:colLast="0"/>
+      <w:bookmarkEnd w:id="6"/>
       <w:r>
         <w:rPr>
           <w:rFonts w:ascii="Times New Roman" w:eastAsia="Times New Roman" w:hAnsi="Times New Roman" w:cs="Times New Roman"/>
@@ -3041,8 +2864,8 @@
           <w:szCs w:val="28"/>
         </w:rPr>
       </w:pPr>
-      <w:bookmarkStart w:id="8" w:name="_heading=h.se8rkdtdfp66" w:colFirst="0" w:colLast="0"/>
-      <w:bookmarkEnd w:id="8"/>
+      <w:bookmarkStart w:id="7" w:name="_heading=h.se8rkdtdfp66" w:colFirst="0" w:colLast="0"/>
+      <w:bookmarkEnd w:id="7"/>
       <w:r>
         <w:rPr>
           <w:rFonts w:ascii="Times New Roman" w:eastAsia="Times New Roman" w:hAnsi="Times New Roman" w:cs="Times New Roman"/>
@@ -3073,61 +2896,7 @@
           <w:sz w:val="28"/>
           <w:szCs w:val="28"/>
         </w:rPr>
-        <w:t xml:space="preserve">Создание </w:t>
-      </w:r>
-      <w:proofErr w:type="spellStart"/>
-      <w:r>
-        <w:rPr>
-          <w:rFonts w:ascii="Times New Roman" w:eastAsia="Times New Roman" w:hAnsi="Times New Roman" w:cs="Times New Roman"/>
-          <w:sz w:val="28"/>
-          <w:szCs w:val="28"/>
-        </w:rPr>
-        <w:t>анимаций</w:t>
-      </w:r>
-      <w:proofErr w:type="spellEnd"/>
-      <w:r>
-        <w:rPr>
-          <w:rFonts w:ascii="Times New Roman" w:eastAsia="Times New Roman" w:hAnsi="Times New Roman" w:cs="Times New Roman"/>
-          <w:sz w:val="28"/>
-          <w:szCs w:val="28"/>
-        </w:rPr>
-        <w:t xml:space="preserve"> в </w:t>
-      </w:r>
-      <w:proofErr w:type="spellStart"/>
-      <w:r>
-        <w:rPr>
-          <w:rFonts w:ascii="Times New Roman" w:eastAsia="Times New Roman" w:hAnsi="Times New Roman" w:cs="Times New Roman"/>
-          <w:sz w:val="28"/>
-          <w:szCs w:val="28"/>
-        </w:rPr>
-        <w:t>Autodesk</w:t>
-      </w:r>
-      <w:proofErr w:type="spellEnd"/>
-      <w:r>
-        <w:rPr>
-          <w:rFonts w:ascii="Times New Roman" w:eastAsia="Times New Roman" w:hAnsi="Times New Roman" w:cs="Times New Roman"/>
-          <w:sz w:val="28"/>
-          <w:szCs w:val="28"/>
-        </w:rPr>
-        <w:t xml:space="preserve"> </w:t>
-      </w:r>
-      <w:proofErr w:type="spellStart"/>
-      <w:r>
-        <w:rPr>
-          <w:rFonts w:ascii="Times New Roman" w:eastAsia="Times New Roman" w:hAnsi="Times New Roman" w:cs="Times New Roman"/>
-          <w:sz w:val="28"/>
-          <w:szCs w:val="28"/>
-        </w:rPr>
-        <w:t>Fusion</w:t>
-      </w:r>
-      <w:proofErr w:type="spellEnd"/>
-      <w:r>
-        <w:rPr>
-          <w:rFonts w:ascii="Times New Roman" w:eastAsia="Times New Roman" w:hAnsi="Times New Roman" w:cs="Times New Roman"/>
-          <w:sz w:val="28"/>
-          <w:szCs w:val="28"/>
-        </w:rPr>
-        <w:t>.</w:t>
+        <w:t>Создание анимаций в Autodesk Fusion.</w:t>
       </w:r>
     </w:p>
     <w:p>
@@ -3141,25 +2910,15 @@
           <w:szCs w:val="28"/>
         </w:rPr>
       </w:pPr>
-      <w:bookmarkStart w:id="9" w:name="_heading=h.fohxsx5hhf28" w:colFirst="0" w:colLast="0"/>
-      <w:bookmarkEnd w:id="9"/>
-      <w:proofErr w:type="spellStart"/>
-      <w:r>
-        <w:rPr>
-          <w:rFonts w:ascii="Times New Roman" w:eastAsia="Times New Roman" w:hAnsi="Times New Roman" w:cs="Times New Roman"/>
-          <w:sz w:val="28"/>
-          <w:szCs w:val="28"/>
-        </w:rPr>
-        <w:t>Хамидех</w:t>
-      </w:r>
-      <w:proofErr w:type="spellEnd"/>
-      <w:r>
-        <w:rPr>
-          <w:rFonts w:ascii="Times New Roman" w:eastAsia="Times New Roman" w:hAnsi="Times New Roman" w:cs="Times New Roman"/>
-          <w:sz w:val="28"/>
-          <w:szCs w:val="28"/>
-        </w:rPr>
-        <w:t xml:space="preserve"> Н.Х.:</w:t>
+      <w:bookmarkStart w:id="8" w:name="_heading=h.fohxsx5hhf28" w:colFirst="0" w:colLast="0"/>
+      <w:bookmarkEnd w:id="8"/>
+      <w:r>
+        <w:rPr>
+          <w:rFonts w:ascii="Times New Roman" w:eastAsia="Times New Roman" w:hAnsi="Times New Roman" w:cs="Times New Roman"/>
+          <w:sz w:val="28"/>
+          <w:szCs w:val="28"/>
+        </w:rPr>
+        <w:t>Хамидех Н.Х.:</w:t>
       </w:r>
     </w:p>
     <w:p>
@@ -3201,8 +2960,8 @@
           <w:szCs w:val="28"/>
         </w:rPr>
       </w:pPr>
-      <w:bookmarkStart w:id="10" w:name="_heading=h.bb6p3u73uy46" w:colFirst="0" w:colLast="0"/>
-      <w:bookmarkEnd w:id="10"/>
+      <w:bookmarkStart w:id="9" w:name="_heading=h.bb6p3u73uy46" w:colFirst="0" w:colLast="0"/>
+      <w:bookmarkEnd w:id="9"/>
       <w:r>
         <w:rPr>
           <w:rFonts w:ascii="Times New Roman" w:eastAsia="Times New Roman" w:hAnsi="Times New Roman" w:cs="Times New Roman"/>
@@ -3227,8 +2986,8 @@
           <w:szCs w:val="28"/>
         </w:rPr>
       </w:pPr>
-      <w:bookmarkStart w:id="11" w:name="_heading=h.8gu7d3by1hu5" w:colFirst="0" w:colLast="0"/>
-      <w:bookmarkEnd w:id="11"/>
+      <w:bookmarkStart w:id="10" w:name="_heading=h.8gu7d3by1hu5" w:colFirst="0" w:colLast="0"/>
+      <w:bookmarkEnd w:id="10"/>
       <w:r>
         <w:rPr>
           <w:rFonts w:ascii="Times New Roman" w:eastAsia="Times New Roman" w:hAnsi="Times New Roman" w:cs="Times New Roman"/>
@@ -3253,8 +3012,8 @@
           <w:szCs w:val="28"/>
         </w:rPr>
       </w:pPr>
-      <w:bookmarkStart w:id="12" w:name="_heading=h.qe7j5zq1zfsc" w:colFirst="0" w:colLast="0"/>
-      <w:bookmarkEnd w:id="12"/>
+      <w:bookmarkStart w:id="11" w:name="_heading=h.qe7j5zq1zfsc" w:colFirst="0" w:colLast="0"/>
+      <w:bookmarkEnd w:id="11"/>
       <w:r>
         <w:rPr>
           <w:rFonts w:ascii="Times New Roman" w:eastAsia="Times New Roman" w:hAnsi="Times New Roman" w:cs="Times New Roman"/>
@@ -3279,51 +3038,15 @@
           <w:szCs w:val="28"/>
         </w:rPr>
       </w:pPr>
-      <w:bookmarkStart w:id="13" w:name="_heading=h.cwosb1paict4" w:colFirst="0" w:colLast="0"/>
-      <w:bookmarkEnd w:id="13"/>
-      <w:r>
-        <w:rPr>
-          <w:rFonts w:ascii="Times New Roman" w:eastAsia="Times New Roman" w:hAnsi="Times New Roman" w:cs="Times New Roman"/>
-          <w:sz w:val="28"/>
-          <w:szCs w:val="28"/>
-        </w:rPr>
-        <w:t xml:space="preserve">Подключение анимации во </w:t>
-      </w:r>
-      <w:proofErr w:type="spellStart"/>
-      <w:r>
-        <w:rPr>
-          <w:rFonts w:ascii="Times New Roman" w:eastAsia="Times New Roman" w:hAnsi="Times New Roman" w:cs="Times New Roman"/>
-          <w:sz w:val="28"/>
-          <w:szCs w:val="28"/>
-        </w:rPr>
-        <w:t>Viewer</w:t>
-      </w:r>
-      <w:proofErr w:type="spellEnd"/>
-      <w:r>
-        <w:rPr>
-          <w:rFonts w:ascii="Times New Roman" w:eastAsia="Times New Roman" w:hAnsi="Times New Roman" w:cs="Times New Roman"/>
-          <w:sz w:val="28"/>
-          <w:szCs w:val="28"/>
-        </w:rPr>
-        <w:t xml:space="preserve"> через API </w:t>
-      </w:r>
-      <w:proofErr w:type="spellStart"/>
-      <w:r>
-        <w:rPr>
-          <w:rFonts w:ascii="Times New Roman" w:eastAsia="Times New Roman" w:hAnsi="Times New Roman" w:cs="Times New Roman"/>
-          <w:sz w:val="28"/>
-          <w:szCs w:val="28"/>
-        </w:rPr>
-        <w:t>Fusion</w:t>
-      </w:r>
-      <w:proofErr w:type="spellEnd"/>
-      <w:r>
-        <w:rPr>
-          <w:rFonts w:ascii="Times New Roman" w:eastAsia="Times New Roman" w:hAnsi="Times New Roman" w:cs="Times New Roman"/>
-          <w:sz w:val="28"/>
-          <w:szCs w:val="28"/>
-        </w:rPr>
-        <w:t>.</w:t>
+      <w:bookmarkStart w:id="12" w:name="_heading=h.cwosb1paict4" w:colFirst="0" w:colLast="0"/>
+      <w:bookmarkEnd w:id="12"/>
+      <w:r>
+        <w:rPr>
+          <w:rFonts w:ascii="Times New Roman" w:eastAsia="Times New Roman" w:hAnsi="Times New Roman" w:cs="Times New Roman"/>
+          <w:sz w:val="28"/>
+          <w:szCs w:val="28"/>
+        </w:rPr>
+        <w:t>Подключение анимации во Viewer через API Fusion.</w:t>
       </w:r>
     </w:p>
     <w:p>
@@ -3337,8 +3060,8 @@
           <w:szCs w:val="28"/>
         </w:rPr>
       </w:pPr>
-      <w:bookmarkStart w:id="14" w:name="_heading=h.h5eyoo2u5gmk" w:colFirst="0" w:colLast="0"/>
-      <w:bookmarkEnd w:id="14"/>
+      <w:bookmarkStart w:id="13" w:name="_heading=h.h5eyoo2u5gmk" w:colFirst="0" w:colLast="0"/>
+      <w:bookmarkEnd w:id="13"/>
       <w:r>
         <w:rPr>
           <w:rFonts w:ascii="Times New Roman" w:eastAsia="Times New Roman" w:hAnsi="Times New Roman" w:cs="Times New Roman"/>
@@ -3363,15 +3086,23 @@
           <w:szCs w:val="28"/>
         </w:rPr>
       </w:pPr>
-      <w:bookmarkStart w:id="15" w:name="_heading=h.3ds3wc2tqxuy" w:colFirst="0" w:colLast="0"/>
-      <w:bookmarkEnd w:id="15"/>
-      <w:r>
-        <w:rPr>
-          <w:rFonts w:ascii="Times New Roman" w:eastAsia="Times New Roman" w:hAnsi="Times New Roman" w:cs="Times New Roman"/>
-          <w:sz w:val="28"/>
-          <w:szCs w:val="28"/>
-        </w:rPr>
-        <w:t>Разработка основных скриптов.</w:t>
+      <w:bookmarkStart w:id="14" w:name="_heading=h.3ds3wc2tqxuy" w:colFirst="0" w:colLast="0"/>
+      <w:bookmarkEnd w:id="14"/>
+      <w:r>
+        <w:rPr>
+          <w:rFonts w:ascii="Times New Roman" w:eastAsia="Times New Roman" w:hAnsi="Times New Roman" w:cs="Times New Roman"/>
+          <w:sz w:val="28"/>
+          <w:szCs w:val="28"/>
+        </w:rPr>
+        <w:t>Менеджмент проекта</w:t>
+      </w:r>
+      <w:r>
+        <w:rPr>
+          <w:rFonts w:ascii="Times New Roman" w:eastAsia="Times New Roman" w:hAnsi="Times New Roman" w:cs="Times New Roman"/>
+          <w:sz w:val="28"/>
+          <w:szCs w:val="28"/>
+        </w:rPr>
+        <w:t>.</w:t>
       </w:r>
     </w:p>
     <w:p>
@@ -3389,15 +3120,39 @@
           <w:szCs w:val="28"/>
         </w:rPr>
       </w:pPr>
-      <w:bookmarkStart w:id="16" w:name="_heading=h.mfv6k8gi7qxb" w:colFirst="0" w:colLast="0"/>
-      <w:bookmarkEnd w:id="16"/>
-      <w:r>
-        <w:rPr>
-          <w:rFonts w:ascii="Times New Roman" w:eastAsia="Times New Roman" w:hAnsi="Times New Roman" w:cs="Times New Roman"/>
-          <w:sz w:val="28"/>
-          <w:szCs w:val="28"/>
-        </w:rPr>
-        <w:t>Работа с БД.</w:t>
+      <w:bookmarkStart w:id="15" w:name="_heading=h.mfv6k8gi7qxb" w:colFirst="0" w:colLast="0"/>
+      <w:bookmarkEnd w:id="15"/>
+      <w:r>
+        <w:rPr>
+          <w:rFonts w:ascii="Times New Roman" w:eastAsia="Times New Roman" w:hAnsi="Times New Roman" w:cs="Times New Roman"/>
+          <w:sz w:val="28"/>
+          <w:szCs w:val="28"/>
+        </w:rPr>
+        <w:t>Работа с БД</w:t>
+      </w:r>
+      <w:r>
+        <w:rPr>
+          <w:rFonts w:ascii="Times New Roman" w:eastAsia="Times New Roman" w:hAnsi="Times New Roman" w:cs="Times New Roman"/>
+          <w:sz w:val="28"/>
+          <w:szCs w:val="28"/>
+        </w:rPr>
+        <w:t xml:space="preserve"> и </w:t>
+      </w:r>
+      <w:r>
+        <w:rPr>
+          <w:rFonts w:ascii="Times New Roman" w:eastAsia="Times New Roman" w:hAnsi="Times New Roman" w:cs="Times New Roman"/>
+          <w:sz w:val="28"/>
+          <w:szCs w:val="28"/>
+        </w:rPr>
+        <w:t>поиск информации для проекта</w:t>
+      </w:r>
+      <w:r>
+        <w:rPr>
+          <w:rFonts w:ascii="Times New Roman" w:eastAsia="Times New Roman" w:hAnsi="Times New Roman" w:cs="Times New Roman"/>
+          <w:sz w:val="28"/>
+          <w:szCs w:val="28"/>
+        </w:rPr>
+        <w:t>.</w:t>
       </w:r>
     </w:p>
     <w:p>
@@ -3415,69 +3170,15 @@
           <w:szCs w:val="28"/>
         </w:rPr>
       </w:pPr>
-      <w:bookmarkStart w:id="17" w:name="_heading=h.bbox3a5gp01x" w:colFirst="0" w:colLast="0"/>
-      <w:bookmarkEnd w:id="17"/>
-      <w:r>
-        <w:rPr>
-          <w:rFonts w:ascii="Times New Roman" w:eastAsia="Times New Roman" w:hAnsi="Times New Roman" w:cs="Times New Roman"/>
-          <w:sz w:val="28"/>
-          <w:szCs w:val="28"/>
-        </w:rPr>
-        <w:t xml:space="preserve">Создание </w:t>
-      </w:r>
-      <w:proofErr w:type="spellStart"/>
-      <w:r>
-        <w:rPr>
-          <w:rFonts w:ascii="Times New Roman" w:eastAsia="Times New Roman" w:hAnsi="Times New Roman" w:cs="Times New Roman"/>
-          <w:sz w:val="28"/>
-          <w:szCs w:val="28"/>
-        </w:rPr>
-        <w:t>анимаций</w:t>
-      </w:r>
-      <w:proofErr w:type="spellEnd"/>
-      <w:r>
-        <w:rPr>
-          <w:rFonts w:ascii="Times New Roman" w:eastAsia="Times New Roman" w:hAnsi="Times New Roman" w:cs="Times New Roman"/>
-          <w:sz w:val="28"/>
-          <w:szCs w:val="28"/>
-        </w:rPr>
-        <w:t xml:space="preserve"> в </w:t>
-      </w:r>
-      <w:proofErr w:type="spellStart"/>
-      <w:r>
-        <w:rPr>
-          <w:rFonts w:ascii="Times New Roman" w:eastAsia="Times New Roman" w:hAnsi="Times New Roman" w:cs="Times New Roman"/>
-          <w:sz w:val="28"/>
-          <w:szCs w:val="28"/>
-        </w:rPr>
-        <w:t>Autodesk</w:t>
-      </w:r>
-      <w:proofErr w:type="spellEnd"/>
-      <w:r>
-        <w:rPr>
-          <w:rFonts w:ascii="Times New Roman" w:eastAsia="Times New Roman" w:hAnsi="Times New Roman" w:cs="Times New Roman"/>
-          <w:sz w:val="28"/>
-          <w:szCs w:val="28"/>
-        </w:rPr>
-        <w:t xml:space="preserve"> </w:t>
-      </w:r>
-      <w:proofErr w:type="spellStart"/>
-      <w:r>
-        <w:rPr>
-          <w:rFonts w:ascii="Times New Roman" w:eastAsia="Times New Roman" w:hAnsi="Times New Roman" w:cs="Times New Roman"/>
-          <w:sz w:val="28"/>
-          <w:szCs w:val="28"/>
-        </w:rPr>
-        <w:t>Fusion</w:t>
-      </w:r>
-      <w:proofErr w:type="spellEnd"/>
-      <w:r>
-        <w:rPr>
-          <w:rFonts w:ascii="Times New Roman" w:eastAsia="Times New Roman" w:hAnsi="Times New Roman" w:cs="Times New Roman"/>
-          <w:sz w:val="28"/>
-          <w:szCs w:val="28"/>
-        </w:rPr>
-        <w:t>.</w:t>
+      <w:bookmarkStart w:id="16" w:name="_heading=h.bbox3a5gp01x" w:colFirst="0" w:colLast="0"/>
+      <w:bookmarkEnd w:id="16"/>
+      <w:r>
+        <w:rPr>
+          <w:rFonts w:ascii="Times New Roman" w:eastAsia="Times New Roman" w:hAnsi="Times New Roman" w:cs="Times New Roman"/>
+          <w:sz w:val="28"/>
+          <w:szCs w:val="28"/>
+        </w:rPr>
+        <w:t>Создание анимаций в Autodesk Fusion.</w:t>
       </w:r>
     </w:p>
     <w:p>
@@ -3495,8 +3196,8 @@
           <w:szCs w:val="28"/>
         </w:rPr>
       </w:pPr>
-      <w:bookmarkStart w:id="18" w:name="_heading=h.jpccjzz47ser" w:colFirst="0" w:colLast="0"/>
-      <w:bookmarkEnd w:id="18"/>
+      <w:bookmarkStart w:id="17" w:name="_heading=h.jpccjzz47ser" w:colFirst="0" w:colLast="0"/>
+      <w:bookmarkEnd w:id="17"/>
       <w:r>
         <w:rPr>
           <w:rFonts w:ascii="Times New Roman" w:eastAsia="Times New Roman" w:hAnsi="Times New Roman" w:cs="Times New Roman"/>
@@ -3521,16 +3222,26 @@
           <w:szCs w:val="28"/>
         </w:rPr>
       </w:pPr>
-      <w:bookmarkStart w:id="19" w:name="_heading=h.q0pfa46n1ur2" w:colFirst="0" w:colLast="0"/>
+      <w:bookmarkStart w:id="18" w:name="_heading=h.q0pfa46n1ur2" w:colFirst="0" w:colLast="0"/>
+      <w:bookmarkEnd w:id="18"/>
+      <w:r>
+        <w:rPr>
+          <w:rFonts w:ascii="Times New Roman" w:eastAsia="Times New Roman" w:hAnsi="Times New Roman" w:cs="Times New Roman"/>
+          <w:sz w:val="28"/>
+          <w:szCs w:val="28"/>
+        </w:rPr>
+        <w:t>Документация, отчетность</w:t>
+      </w:r>
+      <w:r>
+        <w:rPr>
+          <w:rFonts w:ascii="Times New Roman" w:eastAsia="Times New Roman" w:hAnsi="Times New Roman" w:cs="Times New Roman"/>
+          <w:sz w:val="28"/>
+          <w:szCs w:val="28"/>
+        </w:rPr>
+        <w:t>.</w:t>
+      </w:r>
+      <w:bookmarkStart w:id="19" w:name="_GoBack"/>
       <w:bookmarkEnd w:id="19"/>
-      <w:r>
-        <w:rPr>
-          <w:rFonts w:ascii="Times New Roman" w:eastAsia="Times New Roman" w:hAnsi="Times New Roman" w:cs="Times New Roman"/>
-          <w:sz w:val="28"/>
-          <w:szCs w:val="28"/>
-        </w:rPr>
-        <w:t>Документация, распределение ролей, отчетность, поиск информации для проекта.</w:t>
-      </w:r>
     </w:p>
     <w:p>
       <w:pPr>
@@ -3629,7 +3340,6 @@
           <w:sz w:val="28"/>
           <w:szCs w:val="28"/>
         </w:rPr>
-        <w:lastRenderedPageBreak/>
         <w:t>Составление текстового блока с содержательной частью ИЭТР.</w:t>
       </w:r>
     </w:p>
@@ -3656,6 +3366,7 @@
           <w:sz w:val="28"/>
           <w:szCs w:val="28"/>
         </w:rPr>
+        <w:lastRenderedPageBreak/>
         <w:t>Заполнение БД информацией.</w:t>
       </w:r>
     </w:p>
@@ -3682,61 +3393,7 @@
           <w:sz w:val="28"/>
           <w:szCs w:val="28"/>
         </w:rPr>
-        <w:t xml:space="preserve">Создание </w:t>
-      </w:r>
-      <w:proofErr w:type="spellStart"/>
-      <w:r>
-        <w:rPr>
-          <w:rFonts w:ascii="Times New Roman" w:eastAsia="Times New Roman" w:hAnsi="Times New Roman" w:cs="Times New Roman"/>
-          <w:sz w:val="28"/>
-          <w:szCs w:val="28"/>
-        </w:rPr>
-        <w:t>анимаций</w:t>
-      </w:r>
-      <w:proofErr w:type="spellEnd"/>
-      <w:r>
-        <w:rPr>
-          <w:rFonts w:ascii="Times New Roman" w:eastAsia="Times New Roman" w:hAnsi="Times New Roman" w:cs="Times New Roman"/>
-          <w:sz w:val="28"/>
-          <w:szCs w:val="28"/>
-        </w:rPr>
-        <w:t xml:space="preserve"> в </w:t>
-      </w:r>
-      <w:proofErr w:type="spellStart"/>
-      <w:r>
-        <w:rPr>
-          <w:rFonts w:ascii="Times New Roman" w:eastAsia="Times New Roman" w:hAnsi="Times New Roman" w:cs="Times New Roman"/>
-          <w:sz w:val="28"/>
-          <w:szCs w:val="28"/>
-        </w:rPr>
-        <w:t>Autodesk</w:t>
-      </w:r>
-      <w:proofErr w:type="spellEnd"/>
-      <w:r>
-        <w:rPr>
-          <w:rFonts w:ascii="Times New Roman" w:eastAsia="Times New Roman" w:hAnsi="Times New Roman" w:cs="Times New Roman"/>
-          <w:sz w:val="28"/>
-          <w:szCs w:val="28"/>
-        </w:rPr>
-        <w:t xml:space="preserve"> </w:t>
-      </w:r>
-      <w:proofErr w:type="spellStart"/>
-      <w:r>
-        <w:rPr>
-          <w:rFonts w:ascii="Times New Roman" w:eastAsia="Times New Roman" w:hAnsi="Times New Roman" w:cs="Times New Roman"/>
-          <w:sz w:val="28"/>
-          <w:szCs w:val="28"/>
-        </w:rPr>
-        <w:t>Fusion</w:t>
-      </w:r>
-      <w:proofErr w:type="spellEnd"/>
-      <w:r>
-        <w:rPr>
-          <w:rFonts w:ascii="Times New Roman" w:eastAsia="Times New Roman" w:hAnsi="Times New Roman" w:cs="Times New Roman"/>
-          <w:sz w:val="28"/>
-          <w:szCs w:val="28"/>
-        </w:rPr>
-        <w:t>.</w:t>
+        <w:t>Создание анимаций в Autodesk Fusion.</w:t>
       </w:r>
     </w:p>
     <w:p>
@@ -3812,25 +3469,7 @@
           <w:sz w:val="28"/>
           <w:szCs w:val="28"/>
         </w:rPr>
-        <w:t xml:space="preserve">На конец марта 2020 года проект представляет собой готовый </w:t>
-      </w:r>
-      <w:proofErr w:type="spellStart"/>
-      <w:r>
-        <w:rPr>
-          <w:rFonts w:ascii="Times New Roman" w:eastAsia="Times New Roman" w:hAnsi="Times New Roman" w:cs="Times New Roman"/>
-          <w:sz w:val="28"/>
-          <w:szCs w:val="28"/>
-        </w:rPr>
-        <w:t>Viewer</w:t>
-      </w:r>
-      <w:proofErr w:type="spellEnd"/>
-      <w:r>
-        <w:rPr>
-          <w:rFonts w:ascii="Times New Roman" w:eastAsia="Times New Roman" w:hAnsi="Times New Roman" w:cs="Times New Roman"/>
-          <w:sz w:val="28"/>
-          <w:szCs w:val="28"/>
-        </w:rPr>
-        <w:t xml:space="preserve"> для просмотра моделей, с подключенным расширением добавления и удаления аннотаций (без БД). Ведется работа по созданию нового макета сайта. Идет поиск информации, связанной с двигателями, их обслуживанием и транспортировкой. Реализуется нового древо, текстовый блок и его содержательная часть.</w:t>
+        <w:t>На конец марта 2020 года проект представляет собой готовый Viewer для просмотра моделей, с подключенным расширением добавления и удаления аннотаций (без БД). Ведется работа по созданию нового макета сайта. Идет поиск информации, связанной с двигателями, их обслуживанием и транспортировкой. Реализуется нового древо, текстовый блок и его содержательная часть.</w:t>
       </w:r>
     </w:p>
     <w:p>
@@ -4296,61 +3935,7 @@
           <w:sz w:val="28"/>
           <w:szCs w:val="28"/>
         </w:rPr>
-        <w:t xml:space="preserve">На 26 апреля 2020 года: практически доработана информационная панель для компонентов (база данных), всё древо было добавлено в базу данных. Началась работа по созданию и подключению </w:t>
-      </w:r>
-      <w:proofErr w:type="spellStart"/>
-      <w:r>
-        <w:rPr>
-          <w:rFonts w:ascii="Times New Roman" w:eastAsia="Times New Roman" w:hAnsi="Times New Roman" w:cs="Times New Roman"/>
-          <w:sz w:val="28"/>
-          <w:szCs w:val="28"/>
-        </w:rPr>
-        <w:t>анимаций</w:t>
-      </w:r>
-      <w:proofErr w:type="spellEnd"/>
-      <w:r>
-        <w:rPr>
-          <w:rFonts w:ascii="Times New Roman" w:eastAsia="Times New Roman" w:hAnsi="Times New Roman" w:cs="Times New Roman"/>
-          <w:sz w:val="28"/>
-          <w:szCs w:val="28"/>
-        </w:rPr>
-        <w:t xml:space="preserve"> из </w:t>
-      </w:r>
-      <w:proofErr w:type="spellStart"/>
-      <w:r>
-        <w:rPr>
-          <w:rFonts w:ascii="Times New Roman" w:eastAsia="Times New Roman" w:hAnsi="Times New Roman" w:cs="Times New Roman"/>
-          <w:sz w:val="28"/>
-          <w:szCs w:val="28"/>
-        </w:rPr>
-        <w:t>Autodesk</w:t>
-      </w:r>
-      <w:proofErr w:type="spellEnd"/>
-      <w:r>
-        <w:rPr>
-          <w:rFonts w:ascii="Times New Roman" w:eastAsia="Times New Roman" w:hAnsi="Times New Roman" w:cs="Times New Roman"/>
-          <w:sz w:val="28"/>
-          <w:szCs w:val="28"/>
-        </w:rPr>
-        <w:t xml:space="preserve"> </w:t>
-      </w:r>
-      <w:proofErr w:type="spellStart"/>
-      <w:r>
-        <w:rPr>
-          <w:rFonts w:ascii="Times New Roman" w:eastAsia="Times New Roman" w:hAnsi="Times New Roman" w:cs="Times New Roman"/>
-          <w:sz w:val="28"/>
-          <w:szCs w:val="28"/>
-        </w:rPr>
-        <w:t>Fusion</w:t>
-      </w:r>
-      <w:proofErr w:type="spellEnd"/>
-      <w:r>
-        <w:rPr>
-          <w:rFonts w:ascii="Times New Roman" w:eastAsia="Times New Roman" w:hAnsi="Times New Roman" w:cs="Times New Roman"/>
-          <w:sz w:val="28"/>
-          <w:szCs w:val="28"/>
-        </w:rPr>
-        <w:t xml:space="preserve"> 360.</w:t>
+        <w:t>На 26 апреля 2020 года: практически доработана информационная панель для компонентов (база данных), всё древо было добавлено в базу данных. Началась работа по созданию и подключению анимаций из Autodesk Fusion 360.</w:t>
       </w:r>
     </w:p>
     <w:p>
@@ -4370,43 +3955,7 @@
           <w:sz w:val="28"/>
           <w:szCs w:val="28"/>
         </w:rPr>
-        <w:t xml:space="preserve">На 3 мая 2020 года: доработана база данных для компонентов, добавлена текстовая информация для элементов древа. Удалось подключить тестовую анимацию из </w:t>
-      </w:r>
-      <w:proofErr w:type="spellStart"/>
-      <w:r>
-        <w:rPr>
-          <w:rFonts w:ascii="Times New Roman" w:eastAsia="Times New Roman" w:hAnsi="Times New Roman" w:cs="Times New Roman"/>
-          <w:sz w:val="28"/>
-          <w:szCs w:val="28"/>
-        </w:rPr>
-        <w:t>Fusion</w:t>
-      </w:r>
-      <w:proofErr w:type="spellEnd"/>
-      <w:r>
-        <w:rPr>
-          <w:rFonts w:ascii="Times New Roman" w:eastAsia="Times New Roman" w:hAnsi="Times New Roman" w:cs="Times New Roman"/>
-          <w:sz w:val="28"/>
-          <w:szCs w:val="28"/>
-        </w:rPr>
-        <w:t xml:space="preserve"> 360 ко </w:t>
-      </w:r>
-      <w:proofErr w:type="spellStart"/>
-      <w:r>
-        <w:rPr>
-          <w:rFonts w:ascii="Times New Roman" w:eastAsia="Times New Roman" w:hAnsi="Times New Roman" w:cs="Times New Roman"/>
-          <w:sz w:val="28"/>
-          <w:szCs w:val="28"/>
-        </w:rPr>
-        <w:t>Viewer</w:t>
-      </w:r>
-      <w:proofErr w:type="spellEnd"/>
-      <w:r>
-        <w:rPr>
-          <w:rFonts w:ascii="Times New Roman" w:eastAsia="Times New Roman" w:hAnsi="Times New Roman" w:cs="Times New Roman"/>
-          <w:sz w:val="28"/>
-          <w:szCs w:val="28"/>
-        </w:rPr>
-        <w:t xml:space="preserve">. Реализовано переключение моделей (с </w:t>
+        <w:t xml:space="preserve">На 3 мая 2020 года: доработана база данных для компонентов, добавлена текстовая информация для элементов древа. Удалось подключить тестовую анимацию из Fusion 360 ко Viewer. Реализовано переключение моделей (с </w:t>
       </w:r>
       <w:proofErr w:type="spellStart"/>
       <w:r>
@@ -4424,43 +3973,7 @@
           <w:sz w:val="28"/>
           <w:szCs w:val="28"/>
         </w:rPr>
-        <w:t xml:space="preserve"> и базовой) при нажатии на определенный элемент древа. Продолжается работа по созданию </w:t>
-      </w:r>
-      <w:proofErr w:type="spellStart"/>
-      <w:r>
-        <w:rPr>
-          <w:rFonts w:ascii="Times New Roman" w:eastAsia="Times New Roman" w:hAnsi="Times New Roman" w:cs="Times New Roman"/>
-          <w:sz w:val="28"/>
-          <w:szCs w:val="28"/>
-        </w:rPr>
-        <w:t>анимаций</w:t>
-      </w:r>
-      <w:proofErr w:type="spellEnd"/>
-      <w:r>
-        <w:rPr>
-          <w:rFonts w:ascii="Times New Roman" w:eastAsia="Times New Roman" w:hAnsi="Times New Roman" w:cs="Times New Roman"/>
-          <w:sz w:val="28"/>
-          <w:szCs w:val="28"/>
-        </w:rPr>
-        <w:t xml:space="preserve"> в </w:t>
-      </w:r>
-      <w:proofErr w:type="spellStart"/>
-      <w:r>
-        <w:rPr>
-          <w:rFonts w:ascii="Times New Roman" w:eastAsia="Times New Roman" w:hAnsi="Times New Roman" w:cs="Times New Roman"/>
-          <w:sz w:val="28"/>
-          <w:szCs w:val="28"/>
-        </w:rPr>
-        <w:t>Fusion</w:t>
-      </w:r>
-      <w:proofErr w:type="spellEnd"/>
-      <w:r>
-        <w:rPr>
-          <w:rFonts w:ascii="Times New Roman" w:eastAsia="Times New Roman" w:hAnsi="Times New Roman" w:cs="Times New Roman"/>
-          <w:sz w:val="28"/>
-          <w:szCs w:val="28"/>
-        </w:rPr>
-        <w:t xml:space="preserve"> 360.</w:t>
+        <w:t xml:space="preserve"> и базовой) при нажатии на определенный элемент древа. Продолжается работа по созданию анимаций в Fusion 360.</w:t>
       </w:r>
     </w:p>
     <w:p>
@@ -4544,43 +4057,7 @@
           <w:sz w:val="28"/>
           <w:szCs w:val="28"/>
         </w:rPr>
-        <w:t xml:space="preserve">). Была создана анимация замены свечи для элемента древа "Обслуживание". Продолжается работа по созданию </w:t>
-      </w:r>
-      <w:proofErr w:type="spellStart"/>
-      <w:r>
-        <w:rPr>
-          <w:rFonts w:ascii="Times New Roman" w:eastAsia="Times New Roman" w:hAnsi="Times New Roman" w:cs="Times New Roman"/>
-          <w:sz w:val="28"/>
-          <w:szCs w:val="28"/>
-        </w:rPr>
-        <w:t>анимаций</w:t>
-      </w:r>
-      <w:proofErr w:type="spellEnd"/>
-      <w:r>
-        <w:rPr>
-          <w:rFonts w:ascii="Times New Roman" w:eastAsia="Times New Roman" w:hAnsi="Times New Roman" w:cs="Times New Roman"/>
-          <w:sz w:val="28"/>
-          <w:szCs w:val="28"/>
-        </w:rPr>
-        <w:t xml:space="preserve"> в </w:t>
-      </w:r>
-      <w:proofErr w:type="spellStart"/>
-      <w:r>
-        <w:rPr>
-          <w:rFonts w:ascii="Times New Roman" w:eastAsia="Times New Roman" w:hAnsi="Times New Roman" w:cs="Times New Roman"/>
-          <w:sz w:val="28"/>
-          <w:szCs w:val="28"/>
-        </w:rPr>
-        <w:t>Fusion</w:t>
-      </w:r>
-      <w:proofErr w:type="spellEnd"/>
-      <w:r>
-        <w:rPr>
-          <w:rFonts w:ascii="Times New Roman" w:eastAsia="Times New Roman" w:hAnsi="Times New Roman" w:cs="Times New Roman"/>
-          <w:sz w:val="28"/>
-          <w:szCs w:val="28"/>
-        </w:rPr>
-        <w:t xml:space="preserve"> 360.</w:t>
+        <w:t>). Была создана анимация замены свечи для элемента древа "Обслуживание". Продолжается работа по созданию анимаций в Fusion 360.</w:t>
       </w:r>
     </w:p>
     <w:p>
@@ -4663,43 +4140,7 @@
           <w:szCs w:val="28"/>
         </w:rPr>
         <w:lastRenderedPageBreak/>
-        <w:t xml:space="preserve">элемента древа "Общие сведения". Продолжается работа по созданию </w:t>
-      </w:r>
-      <w:proofErr w:type="spellStart"/>
-      <w:r>
-        <w:rPr>
-          <w:rFonts w:ascii="Times New Roman" w:eastAsia="Times New Roman" w:hAnsi="Times New Roman" w:cs="Times New Roman"/>
-          <w:sz w:val="28"/>
-          <w:szCs w:val="28"/>
-        </w:rPr>
-        <w:t>анимаций</w:t>
-      </w:r>
-      <w:proofErr w:type="spellEnd"/>
-      <w:r>
-        <w:rPr>
-          <w:rFonts w:ascii="Times New Roman" w:eastAsia="Times New Roman" w:hAnsi="Times New Roman" w:cs="Times New Roman"/>
-          <w:sz w:val="28"/>
-          <w:szCs w:val="28"/>
-        </w:rPr>
-        <w:t xml:space="preserve"> в </w:t>
-      </w:r>
-      <w:proofErr w:type="spellStart"/>
-      <w:r>
-        <w:rPr>
-          <w:rFonts w:ascii="Times New Roman" w:eastAsia="Times New Roman" w:hAnsi="Times New Roman" w:cs="Times New Roman"/>
-          <w:sz w:val="28"/>
-          <w:szCs w:val="28"/>
-        </w:rPr>
-        <w:t>Fusion</w:t>
-      </w:r>
-      <w:proofErr w:type="spellEnd"/>
-      <w:r>
-        <w:rPr>
-          <w:rFonts w:ascii="Times New Roman" w:eastAsia="Times New Roman" w:hAnsi="Times New Roman" w:cs="Times New Roman"/>
-          <w:sz w:val="28"/>
-          <w:szCs w:val="28"/>
-        </w:rPr>
-        <w:t xml:space="preserve"> 360.</w:t>
+        <w:t>элемента древа "Общие сведения". Продолжается работа по созданию анимаций в Fusion 360.</w:t>
       </w:r>
     </w:p>
     <w:p>
@@ -10001,25 +9442,7 @@
           <w:sz w:val="28"/>
           <w:szCs w:val="28"/>
         </w:rPr>
-        <w:t xml:space="preserve">), текст, положение во </w:t>
-      </w:r>
-      <w:proofErr w:type="spellStart"/>
-      <w:r>
-        <w:rPr>
-          <w:rFonts w:ascii="Times New Roman" w:eastAsia="Times New Roman" w:hAnsi="Times New Roman" w:cs="Times New Roman"/>
-          <w:sz w:val="28"/>
-          <w:szCs w:val="28"/>
-        </w:rPr>
-        <w:t>Viewer</w:t>
-      </w:r>
-      <w:proofErr w:type="spellEnd"/>
-      <w:r>
-        <w:rPr>
-          <w:rFonts w:ascii="Times New Roman" w:eastAsia="Times New Roman" w:hAnsi="Times New Roman" w:cs="Times New Roman"/>
-          <w:sz w:val="28"/>
-          <w:szCs w:val="28"/>
-        </w:rPr>
-        <w:t xml:space="preserve"> (2-мерная плоскость).</w:t>
+        <w:t>), текст, положение во Viewer (2-мерная плоскость).</w:t>
       </w:r>
     </w:p>
     <w:p>
@@ -15779,25 +15202,7 @@
           <w:sz w:val="28"/>
           <w:szCs w:val="28"/>
         </w:rPr>
-        <w:t xml:space="preserve">Была завершена работа по созданию Интерактивного Электронного Технического Руководства “Оппозитный двигатель” на базе платформы Autodesk Forge. Было выполнена переработка интерфейса, улучшение аннотаций, создание и подключение базы данных и </w:t>
-      </w:r>
-      <w:proofErr w:type="spellStart"/>
-      <w:r>
-        <w:rPr>
-          <w:rFonts w:ascii="Times New Roman" w:eastAsia="Times New Roman" w:hAnsi="Times New Roman" w:cs="Times New Roman"/>
-          <w:sz w:val="28"/>
-          <w:szCs w:val="28"/>
-        </w:rPr>
-        <w:t>анимаций</w:t>
-      </w:r>
-      <w:proofErr w:type="spellEnd"/>
-      <w:r>
-        <w:rPr>
-          <w:rFonts w:ascii="Times New Roman" w:eastAsia="Times New Roman" w:hAnsi="Times New Roman" w:cs="Times New Roman"/>
-          <w:sz w:val="28"/>
-          <w:szCs w:val="28"/>
-        </w:rPr>
-        <w:t xml:space="preserve">.  </w:t>
+        <w:t xml:space="preserve">Была завершена работа по созданию Интерактивного Электронного Технического Руководства “Оппозитный двигатель” на базе платформы Autodesk Forge. Было выполнена переработка интерфейса, улучшение аннотаций, создание и подключение базы данных и анимаций.  </w:t>
       </w:r>
     </w:p>
     <w:p>
@@ -15856,43 +15261,7 @@
           <w:sz w:val="28"/>
           <w:szCs w:val="28"/>
         </w:rPr>
-        <w:t xml:space="preserve">Руководство по </w:t>
-      </w:r>
-      <w:proofErr w:type="spellStart"/>
-      <w:r>
-        <w:rPr>
-          <w:rFonts w:ascii="Times New Roman" w:eastAsia="Times New Roman" w:hAnsi="Times New Roman" w:cs="Times New Roman"/>
-          <w:sz w:val="28"/>
-          <w:szCs w:val="28"/>
-        </w:rPr>
-        <w:t>Autodesk</w:t>
-      </w:r>
-      <w:proofErr w:type="spellEnd"/>
-      <w:r>
-        <w:rPr>
-          <w:rFonts w:ascii="Times New Roman" w:eastAsia="Times New Roman" w:hAnsi="Times New Roman" w:cs="Times New Roman"/>
-          <w:sz w:val="28"/>
-          <w:szCs w:val="28"/>
-        </w:rPr>
-        <w:t xml:space="preserve"> </w:t>
-      </w:r>
-      <w:proofErr w:type="spellStart"/>
-      <w:r>
-        <w:rPr>
-          <w:rFonts w:ascii="Times New Roman" w:eastAsia="Times New Roman" w:hAnsi="Times New Roman" w:cs="Times New Roman"/>
-          <w:sz w:val="28"/>
-          <w:szCs w:val="28"/>
-        </w:rPr>
-        <w:t>Forge</w:t>
-      </w:r>
-      <w:proofErr w:type="spellEnd"/>
-      <w:r>
-        <w:rPr>
-          <w:rFonts w:ascii="Times New Roman" w:eastAsia="Times New Roman" w:hAnsi="Times New Roman" w:cs="Times New Roman"/>
-          <w:sz w:val="28"/>
-          <w:szCs w:val="28"/>
-        </w:rPr>
-        <w:t xml:space="preserve"> [Электронный ресурс]. </w:t>
+        <w:t xml:space="preserve">Руководство по Autodesk Forge [Электронный ресурс]. </w:t>
       </w:r>
       <w:r>
         <w:rPr>
@@ -15958,43 +15327,7 @@
           <w:sz w:val="28"/>
           <w:szCs w:val="28"/>
         </w:rPr>
-        <w:t xml:space="preserve">Официальная документация по </w:t>
-      </w:r>
-      <w:proofErr w:type="spellStart"/>
-      <w:r>
-        <w:rPr>
-          <w:rFonts w:ascii="Times New Roman" w:eastAsia="Times New Roman" w:hAnsi="Times New Roman" w:cs="Times New Roman"/>
-          <w:sz w:val="28"/>
-          <w:szCs w:val="28"/>
-        </w:rPr>
-        <w:t>Forge</w:t>
-      </w:r>
-      <w:proofErr w:type="spellEnd"/>
-      <w:r>
-        <w:rPr>
-          <w:rFonts w:ascii="Times New Roman" w:eastAsia="Times New Roman" w:hAnsi="Times New Roman" w:cs="Times New Roman"/>
-          <w:sz w:val="28"/>
-          <w:szCs w:val="28"/>
-        </w:rPr>
-        <w:t xml:space="preserve"> </w:t>
-      </w:r>
-      <w:proofErr w:type="spellStart"/>
-      <w:r>
-        <w:rPr>
-          <w:rFonts w:ascii="Times New Roman" w:eastAsia="Times New Roman" w:hAnsi="Times New Roman" w:cs="Times New Roman"/>
-          <w:sz w:val="28"/>
-          <w:szCs w:val="28"/>
-        </w:rPr>
-        <w:t>Viewer</w:t>
-      </w:r>
-      <w:proofErr w:type="spellEnd"/>
-      <w:r>
-        <w:rPr>
-          <w:rFonts w:ascii="Times New Roman" w:eastAsia="Times New Roman" w:hAnsi="Times New Roman" w:cs="Times New Roman"/>
-          <w:sz w:val="28"/>
-          <w:szCs w:val="28"/>
-        </w:rPr>
-        <w:t xml:space="preserve"> [Электронный ресурс]. </w:t>
+        <w:t xml:space="preserve">Официальная документация по Forge Viewer [Электронный ресурс]. </w:t>
       </w:r>
       <w:r>
         <w:rPr>
@@ -16059,43 +15392,7 @@
           <w:sz w:val="28"/>
           <w:szCs w:val="28"/>
         </w:rPr>
-        <w:t xml:space="preserve">Образовательный курс по </w:t>
-      </w:r>
-      <w:proofErr w:type="spellStart"/>
-      <w:r>
-        <w:rPr>
-          <w:rFonts w:ascii="Times New Roman" w:eastAsia="Times New Roman" w:hAnsi="Times New Roman" w:cs="Times New Roman"/>
-          <w:sz w:val="28"/>
-          <w:szCs w:val="28"/>
-        </w:rPr>
-        <w:t>Autodesk</w:t>
-      </w:r>
-      <w:proofErr w:type="spellEnd"/>
-      <w:r>
-        <w:rPr>
-          <w:rFonts w:ascii="Times New Roman" w:eastAsia="Times New Roman" w:hAnsi="Times New Roman" w:cs="Times New Roman"/>
-          <w:sz w:val="28"/>
-          <w:szCs w:val="28"/>
-        </w:rPr>
-        <w:t xml:space="preserve"> </w:t>
-      </w:r>
-      <w:proofErr w:type="spellStart"/>
-      <w:r>
-        <w:rPr>
-          <w:rFonts w:ascii="Times New Roman" w:eastAsia="Times New Roman" w:hAnsi="Times New Roman" w:cs="Times New Roman"/>
-          <w:sz w:val="28"/>
-          <w:szCs w:val="28"/>
-        </w:rPr>
-        <w:t>Forge</w:t>
-      </w:r>
-      <w:proofErr w:type="spellEnd"/>
-      <w:r>
-        <w:rPr>
-          <w:rFonts w:ascii="Times New Roman" w:eastAsia="Times New Roman" w:hAnsi="Times New Roman" w:cs="Times New Roman"/>
-          <w:sz w:val="28"/>
-          <w:szCs w:val="28"/>
-        </w:rPr>
-        <w:t xml:space="preserve"> [Электронный ресурс]. Ярослав Решетников. URL:</w:t>
+        <w:t>Образовательный курс по Autodesk Forge [Электронный ресурс]. Ярослав Решетников. URL:</w:t>
       </w:r>
       <w:hyperlink r:id="rId22">
         <w:r>
@@ -16149,25 +15446,7 @@
           <w:sz w:val="28"/>
           <w:szCs w:val="28"/>
         </w:rPr>
-        <w:t xml:space="preserve">Статья по добавлению </w:t>
-      </w:r>
-      <w:proofErr w:type="spellStart"/>
-      <w:r>
-        <w:rPr>
-          <w:rFonts w:ascii="Times New Roman" w:eastAsia="Times New Roman" w:hAnsi="Times New Roman" w:cs="Times New Roman"/>
-          <w:sz w:val="28"/>
-          <w:szCs w:val="28"/>
-        </w:rPr>
-        <w:t>анимаций</w:t>
-      </w:r>
-      <w:proofErr w:type="spellEnd"/>
-      <w:r>
-        <w:rPr>
-          <w:rFonts w:ascii="Times New Roman" w:eastAsia="Times New Roman" w:hAnsi="Times New Roman" w:cs="Times New Roman"/>
-          <w:sz w:val="28"/>
-          <w:szCs w:val="28"/>
-        </w:rPr>
-        <w:t xml:space="preserve"> </w:t>
+        <w:t xml:space="preserve">Статья по добавлению анимаций </w:t>
       </w:r>
       <w:r>
         <w:rPr>
@@ -16415,15 +15694,7 @@
           <w:sz w:val="28"/>
           <w:szCs w:val="28"/>
         </w:rPr>
-        <w:t xml:space="preserve"> </w:t>
-      </w:r>
-      <w:r>
-        <w:rPr>
-          <w:rFonts w:ascii="Times New Roman" w:eastAsia="Times New Roman" w:hAnsi="Times New Roman" w:cs="Times New Roman"/>
-          <w:sz w:val="28"/>
-          <w:szCs w:val="28"/>
-        </w:rPr>
-        <w:t xml:space="preserve">[Электронный ресурс]. </w:t>
+        <w:t xml:space="preserve"> [Электронный ресурс]. </w:t>
       </w:r>
       <w:r>
         <w:rPr>
@@ -16595,7 +15866,7 @@
         <w:sz w:val="24"/>
         <w:szCs w:val="24"/>
       </w:rPr>
-      <w:t>3</w:t>
+      <w:t>21</w:t>
     </w:r>
     <w:r>
       <w:rPr>
@@ -18758,7 +18029,7 @@
 </file>
 
 <file path=customXml/itemProps2.xml><?xml version="1.0" encoding="utf-8"?>
-<ds:datastoreItem xmlns:ds="http://schemas.openxmlformats.org/officeDocument/2006/customXml" ds:itemID="{0888948C-AE14-42DA-840D-16FE23B81DD0}">
+<ds:datastoreItem xmlns:ds="http://schemas.openxmlformats.org/officeDocument/2006/customXml" ds:itemID="{E6CE601B-6919-4F1B-BB5A-E6D6ADA602E5}">
   <ds:schemaRefs>
     <ds:schemaRef ds:uri="http://schemas.openxmlformats.org/officeDocument/2006/bibliography"/>
   </ds:schemaRefs>

</xml_diff>